<commit_message>
CppunitTest_sw_ooxmlexport: clean up testEffectExtentMargin
The shape had line information, but the intent was to test what happens
when the shape has some non-zero effect extent, line information is not
needed for that.

And do the same for a bunch of other tests: a test document should
ideally have line information only if it's relevant for a test.

Change-Id: I9ea1f38841a30e7e61088d347443e37948b1a9d2
Reviewed-on: https://gerrit.libreoffice.org/c/core/+/112401
Reviewed-by: Miklos Vajna <vmiklos@collabora.com>
Tested-by: Jenkins
</commit_message>
<xml_diff>
--- a/sw/qa/extras/ooxmlexport/data/effectextent-margin.docx
+++ b/sw/qa/extras/ooxmlexport/data/effectextent-margin.docx
@@ -45,15 +45,6 @@
                       </a:gsLst>
                       <a:lin ang="5400000"/>
                     </a:gradFill>
-                    <a:ln cap="rnd" w="57240">
-                      <a:solidFill>
-                        <a:srgbClr val="00b050"/>
-                      </a:solidFill>
-                      <a:custDash>
-                        <a:ds d="400000" sp="300000"/>
-                      </a:custDash>
-                      <a:miter/>
-                    </a:ln>
                   </wps:spPr>
                   <wps:style>
                     <a:lnRef idx="0"/>

</xml_diff>